<commit_message>
updates to cv and readme
</commit_message>
<xml_diff>
--- a/morgan_rennie_cv.docx
+++ b/morgan_rennie_cv.docx
@@ -255,7 +255,7 @@
                 <w:sz w:val="18"/>
                 <w:szCs w:val="18"/>
               </w:rPr>
-              <w:t>Morgan is a Data Analytics Consultant with expertise in data visuali</w:t>
+              <w:t>Morgan is a</w:t>
             </w:r>
             <w:r>
               <w:rPr>
@@ -264,7 +264,7 @@
                 <w:sz w:val="18"/>
                 <w:szCs w:val="18"/>
               </w:rPr>
-              <w:t>s</w:t>
+              <w:t>n</w:t>
             </w:r>
             <w:r>
               <w:rPr>
@@ -273,7 +273,7 @@
                 <w:sz w:val="18"/>
                 <w:szCs w:val="18"/>
               </w:rPr>
-              <w:t>ation, ETL, and dashboard development across various industries. Recogni</w:t>
+              <w:t xml:space="preserve"> </w:t>
             </w:r>
             <w:r>
               <w:rPr>
@@ -282,7 +282,7 @@
                 <w:sz w:val="18"/>
                 <w:szCs w:val="18"/>
               </w:rPr>
-              <w:t>s</w:t>
+              <w:t xml:space="preserve">Engineering and </w:t>
             </w:r>
             <w:r>
               <w:rPr>
@@ -291,7 +291,7 @@
                 <w:sz w:val="18"/>
                 <w:szCs w:val="18"/>
               </w:rPr>
-              <w:t>ed by Tableau for excellence in visual design, Morgan utili</w:t>
+              <w:t>Analytics Consultant with expertise in data visuali</w:t>
             </w:r>
             <w:r>
               <w:rPr>
@@ -309,9 +309,8 @@
                 <w:sz w:val="18"/>
                 <w:szCs w:val="18"/>
               </w:rPr>
-              <w:t xml:space="preserve">es tools like Tableau, Power BI, SQL, and Alteryx to deliver data-driven insights that enhance decision-making. With experience in automating processes, leading impactful projects, and living across several </w:t>
-            </w:r>
-            <w:proofErr w:type="gramStart"/>
+              <w:t xml:space="preserve">ation, ETL, and </w:t>
+            </w:r>
             <w:r>
               <w:rPr>
                 <w:rFonts w:ascii="Times New Roman" w:hAnsi="Times New Roman" w:cs="Times New Roman"/>
@@ -319,9 +318,8 @@
                 <w:sz w:val="18"/>
                 <w:szCs w:val="18"/>
               </w:rPr>
-              <w:t>continents,  Morgan</w:t>
-            </w:r>
-            <w:proofErr w:type="gramEnd"/>
+              <w:t>pipeline development</w:t>
+            </w:r>
             <w:r>
               <w:rPr>
                 <w:rFonts w:ascii="Times New Roman" w:hAnsi="Times New Roman" w:cs="Times New Roman"/>
@@ -329,7 +327,72 @@
                 <w:sz w:val="18"/>
                 <w:szCs w:val="18"/>
               </w:rPr>
-              <w:t xml:space="preserve"> brings a blend of technical skills and consulting expertise to solve complex data challenges.</w:t>
+              <w:t xml:space="preserve"> across various industries. Recogni</w:t>
+            </w:r>
+            <w:r>
+              <w:rPr>
+                <w:rFonts w:ascii="Times New Roman" w:hAnsi="Times New Roman" w:cs="Times New Roman"/>
+                <w:color w:val="404040" w:themeColor="text1" w:themeTint="BF"/>
+                <w:sz w:val="18"/>
+                <w:szCs w:val="18"/>
+              </w:rPr>
+              <w:t>s</w:t>
+            </w:r>
+            <w:r>
+              <w:rPr>
+                <w:rFonts w:ascii="Times New Roman" w:hAnsi="Times New Roman" w:cs="Times New Roman"/>
+                <w:color w:val="404040" w:themeColor="text1" w:themeTint="BF"/>
+                <w:sz w:val="18"/>
+                <w:szCs w:val="18"/>
+              </w:rPr>
+              <w:t>ed by Tableau for excellence in visual design, Morgan utili</w:t>
+            </w:r>
+            <w:r>
+              <w:rPr>
+                <w:rFonts w:ascii="Times New Roman" w:hAnsi="Times New Roman" w:cs="Times New Roman"/>
+                <w:color w:val="404040" w:themeColor="text1" w:themeTint="BF"/>
+                <w:sz w:val="18"/>
+                <w:szCs w:val="18"/>
+              </w:rPr>
+              <w:t>s</w:t>
+            </w:r>
+            <w:r>
+              <w:rPr>
+                <w:rFonts w:ascii="Times New Roman" w:hAnsi="Times New Roman" w:cs="Times New Roman"/>
+                <w:color w:val="404040" w:themeColor="text1" w:themeTint="BF"/>
+                <w:sz w:val="18"/>
+                <w:szCs w:val="18"/>
+              </w:rPr>
+              <w:t xml:space="preserve">es tools like Tableau, </w:t>
+            </w:r>
+            <w:proofErr w:type="spellStart"/>
+            <w:r>
+              <w:rPr>
+                <w:rFonts w:ascii="Times New Roman" w:hAnsi="Times New Roman" w:cs="Times New Roman"/>
+                <w:color w:val="404040" w:themeColor="text1" w:themeTint="BF"/>
+                <w:sz w:val="18"/>
+                <w:szCs w:val="18"/>
+              </w:rPr>
+              <w:t>dbt</w:t>
+            </w:r>
+            <w:proofErr w:type="spellEnd"/>
+            <w:r>
+              <w:rPr>
+                <w:rFonts w:ascii="Times New Roman" w:hAnsi="Times New Roman" w:cs="Times New Roman"/>
+                <w:color w:val="404040" w:themeColor="text1" w:themeTint="BF"/>
+                <w:sz w:val="18"/>
+                <w:szCs w:val="18"/>
+              </w:rPr>
+              <w:t xml:space="preserve">, </w:t>
+            </w:r>
+            <w:r>
+              <w:rPr>
+                <w:rFonts w:ascii="Times New Roman" w:hAnsi="Times New Roman" w:cs="Times New Roman"/>
+                <w:color w:val="404040" w:themeColor="text1" w:themeTint="BF"/>
+                <w:sz w:val="18"/>
+                <w:szCs w:val="18"/>
+              </w:rPr>
+              <w:t>SQL, and Alteryx to deliver data-driven insights that enhance decision-making. With experience in automating processes, leading impactful projects, and living across several continents,  Morgan brings a blend of technical skills and consulting expertise to solve complex data challenges.</w:t>
             </w:r>
           </w:p>
         </w:tc>
@@ -471,14 +534,25 @@
               </w:rPr>
               <w:t xml:space="preserve">, </w:t>
             </w:r>
-            <w:r>
-              <w:rPr>
-                <w:rFonts w:ascii="Times New Roman" w:hAnsi="Times New Roman" w:cs="Times New Roman"/>
-                <w:color w:val="404040" w:themeColor="text1" w:themeTint="BF"/>
-                <w:sz w:val="20"/>
-                <w:szCs w:val="20"/>
-              </w:rPr>
-              <w:t xml:space="preserve">DBT, </w:t>
+            <w:proofErr w:type="spellStart"/>
+            <w:r>
+              <w:rPr>
+                <w:rFonts w:ascii="Times New Roman" w:hAnsi="Times New Roman" w:cs="Times New Roman"/>
+                <w:color w:val="404040" w:themeColor="text1" w:themeTint="BF"/>
+                <w:sz w:val="20"/>
+                <w:szCs w:val="20"/>
+              </w:rPr>
+              <w:t>dbt</w:t>
+            </w:r>
+            <w:proofErr w:type="spellEnd"/>
+            <w:r>
+              <w:rPr>
+                <w:rFonts w:ascii="Times New Roman" w:hAnsi="Times New Roman" w:cs="Times New Roman"/>
+                <w:color w:val="404040" w:themeColor="text1" w:themeTint="BF"/>
+                <w:sz w:val="20"/>
+                <w:szCs w:val="20"/>
+              </w:rPr>
+              <w:t xml:space="preserve">, </w:t>
             </w:r>
             <w:r>
               <w:rPr>
@@ -813,13 +887,13 @@
         <w:tblLook w:val="04A0" w:firstRow="1" w:lastRow="0" w:firstColumn="1" w:lastColumn="0" w:noHBand="0" w:noVBand="1"/>
       </w:tblPr>
       <w:tblGrid>
-        <w:gridCol w:w="9214"/>
-        <w:gridCol w:w="1418"/>
+        <w:gridCol w:w="9781"/>
+        <w:gridCol w:w="851"/>
       </w:tblGrid>
       <w:tr>
         <w:tc>
           <w:tcPr>
-            <w:tcW w:w="9214" w:type="dxa"/>
+            <w:tcW w:w="9781" w:type="dxa"/>
           </w:tcPr>
           <w:p>
             <w:pPr>
@@ -857,6 +931,15 @@
                 <w:color w:val="404040" w:themeColor="text1" w:themeTint="BF"/>
               </w:rPr>
               <w:t>ation Consultant</w:t>
+            </w:r>
+            <w:r>
+              <w:rPr>
+                <w:rFonts w:ascii="Times New Roman" w:hAnsi="Times New Roman" w:cs="Times New Roman"/>
+                <w:b/>
+                <w:bCs/>
+                <w:color w:val="404040" w:themeColor="text1" w:themeTint="BF"/>
+              </w:rPr>
+              <w:t xml:space="preserve"> (2022) | Data Engineering Consultant (2025)</w:t>
             </w:r>
           </w:p>
           <w:p>
@@ -1085,7 +1168,16 @@
                 <w:sz w:val="20"/>
                 <w:szCs w:val="20"/>
               </w:rPr>
-              <w:t xml:space="preserve">Award winning </w:t>
+              <w:t>award-winning</w:t>
+            </w:r>
+            <w:r>
+              <w:rPr>
+                <w:rFonts w:ascii="Times New Roman" w:hAnsi="Times New Roman" w:cs="Times New Roman"/>
+                <w:color w:val="404040" w:themeColor="text1" w:themeTint="BF"/>
+                <w:sz w:val="20"/>
+                <w:szCs w:val="20"/>
+              </w:rPr>
+              <w:t xml:space="preserve"> </w:t>
             </w:r>
             <w:r>
               <w:rPr>
@@ -1147,7 +1239,25 @@
                 <w:sz w:val="20"/>
                 <w:szCs w:val="20"/>
               </w:rPr>
-              <w:t>Led an 8-member team to deliver four performance and insights dashboards for an international banking client, driving data-driven decision-making.</w:t>
+              <w:t xml:space="preserve">Led an 8-member team to deliver four performance and insights dashboards for an international banking client, </w:t>
+            </w:r>
+            <w:r>
+              <w:rPr>
+                <w:rFonts w:ascii="Times New Roman" w:hAnsi="Times New Roman" w:cs="Times New Roman"/>
+                <w:color w:val="404040" w:themeColor="text1" w:themeTint="BF"/>
+                <w:sz w:val="20"/>
+                <w:szCs w:val="20"/>
+              </w:rPr>
+              <w:t>allowing for</w:t>
+            </w:r>
+            <w:r>
+              <w:rPr>
+                <w:rFonts w:ascii="Times New Roman" w:hAnsi="Times New Roman" w:cs="Times New Roman"/>
+                <w:color w:val="404040" w:themeColor="text1" w:themeTint="BF"/>
+                <w:sz w:val="20"/>
+                <w:szCs w:val="20"/>
+              </w:rPr>
+              <w:t xml:space="preserve"> data-driven decision-making.</w:t>
             </w:r>
           </w:p>
           <w:p>
@@ -1175,17 +1285,15 @@
               </w:rPr>
               <w:t xml:space="preserve">Developed </w:t>
             </w:r>
-            <w:proofErr w:type="gramStart"/>
-            <w:r>
-              <w:rPr>
-                <w:rFonts w:ascii="Times New Roman" w:hAnsi="Times New Roman" w:cs="Times New Roman"/>
-                <w:color w:val="404040" w:themeColor="text1" w:themeTint="BF"/>
-                <w:sz w:val="20"/>
-                <w:szCs w:val="20"/>
-              </w:rPr>
-              <w:t>an</w:t>
-            </w:r>
-            <w:proofErr w:type="gramEnd"/>
+            <w:r>
+              <w:rPr>
+                <w:rFonts w:ascii="Times New Roman" w:hAnsi="Times New Roman" w:cs="Times New Roman"/>
+                <w:color w:val="404040" w:themeColor="text1" w:themeTint="BF"/>
+                <w:sz w:val="20"/>
+                <w:szCs w:val="20"/>
+              </w:rPr>
+              <w:t>a</w:t>
+            </w:r>
             <w:r>
               <w:rPr>
                 <w:rFonts w:ascii="Times New Roman" w:hAnsi="Times New Roman" w:cs="Times New Roman"/>
@@ -1248,6 +1356,183 @@
                 <w:szCs w:val="20"/>
               </w:rPr>
               <w:t xml:space="preserve"> dashboard for an NGO, presented at the United Nations, showcasing the impact of data in global sustainability initiatives.</w:t>
+            </w:r>
+          </w:p>
+          <w:p>
+            <w:pPr>
+              <w:pStyle w:val="ListParagraph"/>
+              <w:numPr>
+                <w:ilvl w:val="0"/>
+                <w:numId w:val="4"/>
+              </w:numPr>
+              <w:ind w:left="508" w:hanging="283"/>
+              <w:jc w:val="both"/>
+              <w:rPr>
+                <w:rFonts w:ascii="Times New Roman" w:hAnsi="Times New Roman" w:cs="Times New Roman"/>
+                <w:color w:val="404040" w:themeColor="text1" w:themeTint="BF"/>
+                <w:sz w:val="20"/>
+                <w:szCs w:val="20"/>
+              </w:rPr>
+            </w:pPr>
+            <w:r>
+              <w:rPr>
+                <w:rFonts w:ascii="Times New Roman" w:hAnsi="Times New Roman" w:cs="Times New Roman"/>
+                <w:color w:val="404040" w:themeColor="text1" w:themeTint="BF"/>
+                <w:sz w:val="20"/>
+                <w:szCs w:val="20"/>
+              </w:rPr>
+              <w:t xml:space="preserve">Presented </w:t>
+            </w:r>
+            <w:r>
+              <w:rPr>
+                <w:rFonts w:ascii="Times New Roman" w:hAnsi="Times New Roman" w:cs="Times New Roman"/>
+                <w:i/>
+                <w:iCs/>
+                <w:color w:val="404040" w:themeColor="text1" w:themeTint="BF"/>
+                <w:sz w:val="20"/>
+                <w:szCs w:val="20"/>
+              </w:rPr>
+              <w:t>Utilising</w:t>
+            </w:r>
+            <w:r>
+              <w:rPr>
+                <w:rFonts w:ascii="Times New Roman" w:hAnsi="Times New Roman" w:cs="Times New Roman"/>
+                <w:i/>
+                <w:iCs/>
+                <w:color w:val="404040" w:themeColor="text1" w:themeTint="BF"/>
+                <w:sz w:val="20"/>
+                <w:szCs w:val="20"/>
+              </w:rPr>
+              <w:t xml:space="preserve"> Dynamic Workflows in Alteryx</w:t>
+            </w:r>
+            <w:r>
+              <w:rPr>
+                <w:rFonts w:ascii="Times New Roman" w:hAnsi="Times New Roman" w:cs="Times New Roman"/>
+                <w:color w:val="404040" w:themeColor="text1" w:themeTint="BF"/>
+                <w:sz w:val="20"/>
+                <w:szCs w:val="20"/>
+              </w:rPr>
+              <w:t xml:space="preserve"> at JP Morgan’s annual </w:t>
+            </w:r>
+            <w:r>
+              <w:rPr>
+                <w:rFonts w:ascii="Times New Roman" w:hAnsi="Times New Roman" w:cs="Times New Roman"/>
+                <w:color w:val="404040" w:themeColor="text1" w:themeTint="BF"/>
+                <w:sz w:val="20"/>
+                <w:szCs w:val="20"/>
+              </w:rPr>
+              <w:t>analytics summit</w:t>
+            </w:r>
+            <w:r>
+              <w:rPr>
+                <w:rFonts w:ascii="Times New Roman" w:hAnsi="Times New Roman" w:cs="Times New Roman"/>
+                <w:color w:val="404040" w:themeColor="text1" w:themeTint="BF"/>
+                <w:sz w:val="20"/>
+                <w:szCs w:val="20"/>
+              </w:rPr>
+              <w:t xml:space="preserve"> (</w:t>
+            </w:r>
+            <w:r>
+              <w:rPr>
+                <w:rFonts w:ascii="Times New Roman" w:hAnsi="Times New Roman" w:cs="Times New Roman"/>
+                <w:i/>
+                <w:iCs/>
+                <w:color w:val="404040" w:themeColor="text1" w:themeTint="BF"/>
+                <w:sz w:val="20"/>
+                <w:szCs w:val="20"/>
+              </w:rPr>
+              <w:t>60+ in attendance</w:t>
+            </w:r>
+            <w:r>
+              <w:rPr>
+                <w:rFonts w:ascii="Times New Roman" w:hAnsi="Times New Roman" w:cs="Times New Roman"/>
+                <w:color w:val="404040" w:themeColor="text1" w:themeTint="BF"/>
+                <w:sz w:val="20"/>
+                <w:szCs w:val="20"/>
+              </w:rPr>
+              <w:t>)</w:t>
+            </w:r>
+            <w:r>
+              <w:rPr>
+                <w:rFonts w:ascii="Times New Roman" w:hAnsi="Times New Roman" w:cs="Times New Roman"/>
+                <w:color w:val="404040" w:themeColor="text1" w:themeTint="BF"/>
+                <w:sz w:val="20"/>
+                <w:szCs w:val="20"/>
+              </w:rPr>
+              <w:t>.</w:t>
+            </w:r>
+          </w:p>
+          <w:p>
+            <w:pPr>
+              <w:pStyle w:val="ListParagraph"/>
+              <w:numPr>
+                <w:ilvl w:val="0"/>
+                <w:numId w:val="4"/>
+              </w:numPr>
+              <w:ind w:left="508" w:hanging="283"/>
+              <w:jc w:val="both"/>
+              <w:rPr>
+                <w:rFonts w:ascii="Times New Roman" w:hAnsi="Times New Roman" w:cs="Times New Roman"/>
+                <w:color w:val="404040" w:themeColor="text1" w:themeTint="BF"/>
+                <w:sz w:val="20"/>
+                <w:szCs w:val="20"/>
+              </w:rPr>
+            </w:pPr>
+            <w:r>
+              <w:rPr>
+                <w:rFonts w:ascii="Times New Roman" w:hAnsi="Times New Roman" w:cs="Times New Roman"/>
+                <w:color w:val="404040" w:themeColor="text1" w:themeTint="BF"/>
+                <w:sz w:val="20"/>
+                <w:szCs w:val="20"/>
+              </w:rPr>
+              <w:t xml:space="preserve">Developed Alteryx Workflows for </w:t>
+            </w:r>
+            <w:r>
+              <w:rPr>
+                <w:rFonts w:ascii="Times New Roman" w:hAnsi="Times New Roman" w:cs="Times New Roman"/>
+                <w:color w:val="404040" w:themeColor="text1" w:themeTint="BF"/>
+                <w:sz w:val="20"/>
+                <w:szCs w:val="20"/>
+              </w:rPr>
+              <w:t xml:space="preserve">a </w:t>
+            </w:r>
+            <w:r>
+              <w:rPr>
+                <w:rFonts w:ascii="Times New Roman" w:hAnsi="Times New Roman" w:cs="Times New Roman"/>
+                <w:color w:val="404040" w:themeColor="text1" w:themeTint="BF"/>
+                <w:sz w:val="20"/>
+                <w:szCs w:val="20"/>
+              </w:rPr>
+              <w:t>Media Company</w:t>
+            </w:r>
+            <w:r>
+              <w:rPr>
+                <w:rFonts w:ascii="Times New Roman" w:hAnsi="Times New Roman" w:cs="Times New Roman"/>
+                <w:color w:val="404040" w:themeColor="text1" w:themeTint="BF"/>
+                <w:sz w:val="20"/>
+                <w:szCs w:val="20"/>
+              </w:rPr>
+              <w:t xml:space="preserve">, saving </w:t>
+            </w:r>
+            <w:r>
+              <w:rPr>
+                <w:rFonts w:ascii="Times New Roman" w:hAnsi="Times New Roman" w:cs="Times New Roman"/>
+                <w:b/>
+                <w:bCs/>
+                <w:color w:val="404040" w:themeColor="text1" w:themeTint="BF"/>
+                <w:sz w:val="20"/>
+                <w:szCs w:val="20"/>
+              </w:rPr>
+              <w:t>1.68 FTEs</w:t>
+            </w:r>
+            <w:r>
+              <w:rPr>
+                <w:rFonts w:ascii="Times New Roman" w:hAnsi="Times New Roman" w:cs="Times New Roman"/>
+                <w:color w:val="404040" w:themeColor="text1" w:themeTint="BF"/>
+                <w:sz w:val="20"/>
+                <w:szCs w:val="20"/>
+              </w:rPr>
+              <w:t xml:space="preserve"> annually.</w:t>
             </w:r>
           </w:p>
           <w:p>
@@ -1265,7 +1550,7 @@
         </w:tc>
         <w:tc>
           <w:tcPr>
-            <w:tcW w:w="1418" w:type="dxa"/>
+            <w:tcW w:w="851" w:type="dxa"/>
           </w:tcPr>
           <w:p>
             <w:pPr>
@@ -1290,6 +1575,17 @@
                 <w:szCs w:val="18"/>
               </w:rPr>
               <w:t xml:space="preserve">Dec 22 </w:t>
+            </w:r>
+            <w:r>
+              <w:rPr>
+                <w:rFonts w:ascii="Times New Roman" w:hAnsi="Times New Roman" w:cs="Times New Roman"/>
+                <w:b/>
+                <w:bCs/>
+                <w:color w:val="404040" w:themeColor="text1" w:themeTint="BF"/>
+                <w:sz w:val="18"/>
+                <w:szCs w:val="18"/>
+              </w:rPr>
+              <w:br/>
             </w:r>
             <w:r>
               <w:rPr>
@@ -1333,7 +1629,7 @@
       <w:tr>
         <w:tc>
           <w:tcPr>
-            <w:tcW w:w="9214" w:type="dxa"/>
+            <w:tcW w:w="9781" w:type="dxa"/>
           </w:tcPr>
           <w:p>
             <w:pPr>
@@ -1641,16 +1937,34 @@
                 <w:sz w:val="20"/>
                 <w:szCs w:val="20"/>
               </w:rPr>
-              <w:t xml:space="preserve"> operational stress points, and </w:t>
-            </w:r>
-            <w:r>
-              <w:rPr>
-                <w:rFonts w:ascii="Times New Roman" w:hAnsi="Times New Roman" w:cs="Times New Roman"/>
-                <w:color w:val="404040" w:themeColor="text1" w:themeTint="BF"/>
-                <w:sz w:val="20"/>
-                <w:szCs w:val="20"/>
-              </w:rPr>
-              <w:t>introduced</w:t>
+              <w:t xml:space="preserve"> operational stress points, and</w:t>
+            </w:r>
+            <w:r>
+              <w:rPr>
+                <w:rFonts w:ascii="Times New Roman" w:hAnsi="Times New Roman" w:cs="Times New Roman"/>
+                <w:color w:val="404040" w:themeColor="text1" w:themeTint="BF"/>
+                <w:sz w:val="20"/>
+                <w:szCs w:val="20"/>
+              </w:rPr>
+              <w:t xml:space="preserve"> additionally,</w:t>
+            </w:r>
+            <w:r>
+              <w:rPr>
+                <w:rFonts w:ascii="Times New Roman" w:hAnsi="Times New Roman" w:cs="Times New Roman"/>
+                <w:color w:val="404040" w:themeColor="text1" w:themeTint="BF"/>
+                <w:sz w:val="20"/>
+                <w:szCs w:val="20"/>
+              </w:rPr>
+              <w:t xml:space="preserve"> </w:t>
+            </w:r>
+            <w:r>
+              <w:rPr>
+                <w:rFonts w:ascii="Times New Roman" w:hAnsi="Times New Roman" w:cs="Times New Roman"/>
+                <w:color w:val="404040" w:themeColor="text1" w:themeTint="BF"/>
+                <w:sz w:val="20"/>
+                <w:szCs w:val="20"/>
+              </w:rPr>
+              <w:t>provided</w:t>
             </w:r>
             <w:r>
               <w:rPr>
@@ -1732,25 +2046,43 @@
                 <w:sz w:val="20"/>
                 <w:szCs w:val="20"/>
               </w:rPr>
-              <w:t>, enhancing data-driven decision-making across the organi</w:t>
-            </w:r>
-            <w:r>
-              <w:rPr>
-                <w:rFonts w:ascii="Times New Roman" w:hAnsi="Times New Roman" w:cs="Times New Roman"/>
-                <w:color w:val="404040" w:themeColor="text1" w:themeTint="BF"/>
-                <w:sz w:val="20"/>
-                <w:szCs w:val="20"/>
-              </w:rPr>
-              <w:t>s</w:t>
-            </w:r>
-            <w:r>
-              <w:rPr>
-                <w:rFonts w:ascii="Times New Roman" w:hAnsi="Times New Roman" w:cs="Times New Roman"/>
-                <w:color w:val="404040" w:themeColor="text1" w:themeTint="BF"/>
-                <w:sz w:val="20"/>
-                <w:szCs w:val="20"/>
-              </w:rPr>
-              <w:t>ation.</w:t>
+              <w:t xml:space="preserve">, enhancing </w:t>
+            </w:r>
+            <w:r>
+              <w:rPr>
+                <w:rFonts w:ascii="Times New Roman" w:hAnsi="Times New Roman" w:cs="Times New Roman"/>
+                <w:color w:val="404040" w:themeColor="text1" w:themeTint="BF"/>
+                <w:sz w:val="20"/>
+                <w:szCs w:val="20"/>
+              </w:rPr>
+              <w:t xml:space="preserve">organisation-wide </w:t>
+            </w:r>
+            <w:r>
+              <w:rPr>
+                <w:rFonts w:ascii="Times New Roman" w:hAnsi="Times New Roman" w:cs="Times New Roman"/>
+                <w:color w:val="404040" w:themeColor="text1" w:themeTint="BF"/>
+                <w:sz w:val="20"/>
+                <w:szCs w:val="20"/>
+              </w:rPr>
+              <w:t>data-driven decision-making</w:t>
+            </w:r>
+            <w:r>
+              <w:rPr>
+                <w:rFonts w:ascii="Times New Roman" w:hAnsi="Times New Roman" w:cs="Times New Roman"/>
+                <w:color w:val="404040" w:themeColor="text1" w:themeTint="BF"/>
+                <w:sz w:val="20"/>
+                <w:szCs w:val="20"/>
+              </w:rPr>
+              <w:t>.</w:t>
+            </w:r>
+            <w:r>
+              <w:rPr>
+                <w:rFonts w:ascii="Times New Roman" w:hAnsi="Times New Roman" w:cs="Times New Roman"/>
+                <w:color w:val="404040" w:themeColor="text1" w:themeTint="BF"/>
+                <w:sz w:val="20"/>
+                <w:szCs w:val="20"/>
+              </w:rPr>
+              <w:t xml:space="preserve"> </w:t>
             </w:r>
           </w:p>
           <w:p>
@@ -1814,7 +2146,7 @@
         </w:tc>
         <w:tc>
           <w:tcPr>
-            <w:tcW w:w="1418" w:type="dxa"/>
+            <w:tcW w:w="851" w:type="dxa"/>
           </w:tcPr>
           <w:p>
             <w:pPr>
@@ -1838,7 +2170,7 @@
                 <w:sz w:val="18"/>
                 <w:szCs w:val="18"/>
               </w:rPr>
-              <w:t xml:space="preserve">May 23 </w:t>
+              <w:t>May 2</w:t>
             </w:r>
             <w:r>
               <w:rPr>
@@ -1849,7 +2181,7 @@
                 <w:sz w:val="18"/>
                 <w:szCs w:val="18"/>
               </w:rPr>
-              <w:t>-</w:t>
+              <w:t>4</w:t>
             </w:r>
             <w:r>
               <w:rPr>
@@ -1860,7 +2192,40 @@
                 <w:sz w:val="18"/>
                 <w:szCs w:val="18"/>
               </w:rPr>
-              <w:t xml:space="preserve"> Present </w:t>
+              <w:t xml:space="preserve"> </w:t>
+            </w:r>
+            <w:r>
+              <w:rPr>
+                <w:rFonts w:ascii="Times New Roman" w:hAnsi="Times New Roman" w:cs="Times New Roman"/>
+                <w:b/>
+                <w:bCs/>
+                <w:color w:val="404040" w:themeColor="text1" w:themeTint="BF"/>
+                <w:sz w:val="18"/>
+                <w:szCs w:val="18"/>
+              </w:rPr>
+              <w:br/>
+            </w:r>
+            <w:r>
+              <w:rPr>
+                <w:rFonts w:ascii="Times New Roman" w:hAnsi="Times New Roman" w:cs="Times New Roman"/>
+                <w:b/>
+                <w:bCs/>
+                <w:color w:val="404040" w:themeColor="text1" w:themeTint="BF"/>
+                <w:sz w:val="18"/>
+                <w:szCs w:val="18"/>
+              </w:rPr>
+              <w:t>- Mar 25</w:t>
+            </w:r>
+            <w:r>
+              <w:rPr>
+                <w:rFonts w:ascii="Times New Roman" w:hAnsi="Times New Roman" w:cs="Times New Roman"/>
+                <w:b/>
+                <w:bCs/>
+                <w:color w:val="404040" w:themeColor="text1" w:themeTint="BF"/>
+                <w:sz w:val="18"/>
+                <w:szCs w:val="18"/>
+              </w:rPr>
+              <w:t xml:space="preserve"> </w:t>
             </w:r>
           </w:p>
           <w:p>
@@ -1882,7 +2247,7 @@
       <w:tr>
         <w:tc>
           <w:tcPr>
-            <w:tcW w:w="9214" w:type="dxa"/>
+            <w:tcW w:w="9781" w:type="dxa"/>
           </w:tcPr>
           <w:p>
             <w:pPr>
@@ -2207,7 +2572,7 @@
         </w:tc>
         <w:tc>
           <w:tcPr>
-            <w:tcW w:w="1418" w:type="dxa"/>
+            <w:tcW w:w="851" w:type="dxa"/>
           </w:tcPr>
           <w:p>
             <w:pPr>
@@ -2232,6 +2597,17 @@
                 <w:szCs w:val="18"/>
               </w:rPr>
               <w:t xml:space="preserve"> Apr 23 </w:t>
+            </w:r>
+            <w:r>
+              <w:rPr>
+                <w:rFonts w:ascii="Times New Roman" w:hAnsi="Times New Roman" w:cs="Times New Roman"/>
+                <w:b/>
+                <w:bCs/>
+                <w:color w:val="404040" w:themeColor="text1" w:themeTint="BF"/>
+                <w:sz w:val="18"/>
+                <w:szCs w:val="18"/>
+              </w:rPr>
+              <w:br/>
             </w:r>
             <w:r>
               <w:rPr>
@@ -2295,13 +2671,13 @@
         <mc:AlternateContent>
           <mc:Choice Requires="wps">
             <w:drawing>
-              <wp:anchor distT="0" distB="0" distL="114300" distR="114300" simplePos="0" relativeHeight="251662336" behindDoc="0" locked="0" layoutInCell="1" allowOverlap="1" wp14:anchorId="06CA0772" wp14:editId="0F226CEF">
+              <wp:anchor distT="0" distB="0" distL="114300" distR="114300" simplePos="0" relativeHeight="251662336" behindDoc="0" locked="0" layoutInCell="1" allowOverlap="1" wp14:anchorId="06CA0772" wp14:editId="02263FBC">
                 <wp:simplePos x="0" y="0"/>
                 <wp:positionH relativeFrom="margin">
-                  <wp:posOffset>177952</wp:posOffset>
+                  <wp:posOffset>167450</wp:posOffset>
                 </wp:positionH>
                 <wp:positionV relativeFrom="paragraph">
-                  <wp:posOffset>6553465</wp:posOffset>
+                  <wp:posOffset>6370320</wp:posOffset>
                 </wp:positionV>
                 <wp:extent cx="6678295" cy="9525"/>
                 <wp:effectExtent l="0" t="0" r="27305" b="28575"/>
@@ -2356,7 +2732,11 @@
           </mc:Choice>
           <mc:Fallback>
             <w:pict>
-              <v:shape w14:anchorId="4867C650" id="AutoShape 5" o:spid="_x0000_s1026" type="#_x0000_t32" style="position:absolute;margin-left:14pt;margin-top:516pt;width:525.85pt;height:.75pt;z-index:251662336;visibility:visible;mso-wrap-style:square;mso-width-percent:0;mso-height-percent:0;mso-wrap-distance-left:9pt;mso-wrap-distance-top:0;mso-wrap-distance-right:9pt;mso-wrap-distance-bottom:0;mso-position-horizontal:absolute;mso-position-horizontal-relative:margin;mso-position-vertical:absolute;mso-position-vertical-relative:text;mso-width-percent:0;mso-height-percent:0;mso-width-relative:page;mso-height-relative:page" o:gfxdata="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">
+              <v:shapetype w14:anchorId="4E079978" id="_x0000_t32" coordsize="21600,21600" o:spt="32" o:oned="t" path="m,l21600,21600e" filled="f">
+                <v:path arrowok="t" fillok="f" o:connecttype="none"/>
+                <o:lock v:ext="edit" shapetype="t"/>
+              </v:shapetype>
+              <v:shape id="AutoShape 5" o:spid="_x0000_s1026" type="#_x0000_t32" style="position:absolute;margin-left:13.2pt;margin-top:501.6pt;width:525.85pt;height:.75pt;z-index:251662336;visibility:visible;mso-wrap-style:square;mso-width-percent:0;mso-height-percent:0;mso-wrap-distance-left:9pt;mso-wrap-distance-top:0;mso-wrap-distance-right:9pt;mso-wrap-distance-bottom:0;mso-position-horizontal:absolute;mso-position-horizontal-relative:margin;mso-position-vertical:absolute;mso-position-vertical-relative:text;mso-width-percent:0;mso-height-percent:0;mso-width-relative:page;mso-height-relative:page" o:gfxdata="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">
                 <w10:wrap anchorx="margin"/>
               </v:shape>
             </w:pict>
@@ -2752,12 +3132,21 @@
                 <w:color w:val="404040" w:themeColor="text1" w:themeTint="BF"/>
               </w:rPr>
             </w:pPr>
-            <w:r>
-              <w:rPr>
-                <w:rFonts w:ascii="Times New Roman" w:hAnsi="Times New Roman" w:cs="Times New Roman"/>
-                <w:color w:val="404040" w:themeColor="text1" w:themeTint="BF"/>
-              </w:rPr>
-              <w:t xml:space="preserve">DBT Fundamentals, </w:t>
+            <w:proofErr w:type="spellStart"/>
+            <w:r>
+              <w:rPr>
+                <w:rFonts w:ascii="Times New Roman" w:hAnsi="Times New Roman" w:cs="Times New Roman"/>
+                <w:color w:val="404040" w:themeColor="text1" w:themeTint="BF"/>
+              </w:rPr>
+              <w:t>dbt</w:t>
+            </w:r>
+            <w:proofErr w:type="spellEnd"/>
+            <w:r>
+              <w:rPr>
+                <w:rFonts w:ascii="Times New Roman" w:hAnsi="Times New Roman" w:cs="Times New Roman"/>
+                <w:color w:val="404040" w:themeColor="text1" w:themeTint="BF"/>
+              </w:rPr>
+              <w:t xml:space="preserve"> Fundamentals, </w:t>
             </w:r>
             <w:r>
               <w:rPr>
@@ -2767,6 +3156,36 @@
                 <w:color w:val="404040" w:themeColor="text1" w:themeTint="BF"/>
               </w:rPr>
               <w:t xml:space="preserve">2024 </w:t>
+            </w:r>
+          </w:p>
+          <w:p>
+            <w:pPr>
+              <w:pStyle w:val="ListParagraph"/>
+              <w:numPr>
+                <w:ilvl w:val="0"/>
+                <w:numId w:val="2"/>
+              </w:numPr>
+              <w:ind w:left="0" w:right="-1" w:firstLine="0"/>
+              <w:rPr>
+                <w:rFonts w:ascii="Times New Roman" w:hAnsi="Times New Roman" w:cs="Times New Roman"/>
+                <w:color w:val="404040" w:themeColor="text1" w:themeTint="BF"/>
+              </w:rPr>
+            </w:pPr>
+            <w:r>
+              <w:rPr>
+                <w:rFonts w:ascii="Times New Roman" w:hAnsi="Times New Roman" w:cs="Times New Roman"/>
+                <w:color w:val="404040" w:themeColor="text1" w:themeTint="BF"/>
+              </w:rPr>
+              <w:t xml:space="preserve">Snowflake Hands-on Badge (1), </w:t>
+            </w:r>
+            <w:r>
+              <w:rPr>
+                <w:rFonts w:ascii="Times New Roman" w:hAnsi="Times New Roman" w:cs="Times New Roman"/>
+                <w:i/>
+                <w:iCs/>
+                <w:color w:val="404040" w:themeColor="text1" w:themeTint="BF"/>
+              </w:rPr>
+              <w:t>2025</w:t>
             </w:r>
           </w:p>
         </w:tc>
@@ -2878,6 +3297,36 @@
                 <w:color w:val="404040" w:themeColor="text1" w:themeTint="BF"/>
               </w:rPr>
               <w:t>2024</w:t>
+            </w:r>
+          </w:p>
+          <w:p>
+            <w:pPr>
+              <w:pStyle w:val="ListParagraph"/>
+              <w:numPr>
+                <w:ilvl w:val="0"/>
+                <w:numId w:val="2"/>
+              </w:numPr>
+              <w:ind w:left="0" w:right="-1" w:firstLine="0"/>
+              <w:rPr>
+                <w:rFonts w:ascii="Times New Roman" w:hAnsi="Times New Roman" w:cs="Times New Roman"/>
+                <w:color w:val="404040" w:themeColor="text1" w:themeTint="BF"/>
+              </w:rPr>
+            </w:pPr>
+            <w:r>
+              <w:rPr>
+                <w:rFonts w:ascii="Times New Roman" w:hAnsi="Times New Roman" w:cs="Times New Roman"/>
+                <w:color w:val="404040" w:themeColor="text1" w:themeTint="BF"/>
+              </w:rPr>
+              <w:t xml:space="preserve">AWS Cloud Practitioner, </w:t>
+            </w:r>
+            <w:r>
+              <w:rPr>
+                <w:rFonts w:ascii="Times New Roman" w:hAnsi="Times New Roman" w:cs="Times New Roman"/>
+                <w:i/>
+                <w:iCs/>
+                <w:color w:val="404040" w:themeColor="text1" w:themeTint="BF"/>
+              </w:rPr>
+              <w:t>2025</w:t>
             </w:r>
           </w:p>
         </w:tc>

</xml_diff>